<commit_message>
20180820 - Install Python at work + restructure of docx
</commit_message>
<xml_diff>
--- a/Démarrez votre projet avec Python.docx
+++ b/Démarrez votre projet avec Python.docx
@@ -23,6 +23,7 @@
         <w:jc w:val="right"/>
         <w:rPr>
           <w:i/>
+          <w:sz w:val="24"/>
         </w:rPr>
       </w:pPr>
     </w:p>
@@ -36,7 +37,7 @@
         <w:jc w:val="both"/>
         <w:rPr>
           <w:b/>
-          <w:sz w:val="26"/>
+          <w:sz w:val="28"/>
           <w:szCs w:val="26"/>
           <w:u w:val="single"/>
         </w:rPr>
@@ -44,35 +45,243 @@
       <w:r>
         <w:rPr>
           <w:b/>
-          <w:sz w:val="26"/>
+          <w:sz w:val="28"/>
           <w:szCs w:val="26"/>
           <w:u w:val="single"/>
         </w:rPr>
-        <w:t xml:space="preserve">Chapitre 1 : </w:t>
+        <w:t>Introduction</w:t>
       </w:r>
       <w:r>
         <w:rPr>
           <w:b/>
-          <w:sz w:val="26"/>
+          <w:sz w:val="28"/>
           <w:szCs w:val="26"/>
           <w:u w:val="single"/>
         </w:rPr>
-        <w:t>Introduction</w:t>
-      </w:r>
-      <w:r>
+        <w:t>, installation et vocabulaire :</w:t>
+      </w:r>
+    </w:p>
+    <w:p>
+      <w:pPr>
+        <w:pStyle w:val="Sansinterligne"/>
+        <w:jc w:val="both"/>
+      </w:pPr>
+    </w:p>
+    <w:p>
+      <w:pPr>
+        <w:pStyle w:val="Sansinterligne"/>
+        <w:jc w:val="both"/>
+      </w:pPr>
+      <w:r>
+        <w:t xml:space="preserve">Python est un langage </w:t>
+      </w:r>
+      <w:r>
+        <w:t>apprécié</w:t>
+      </w:r>
+      <w:r>
+        <w:t xml:space="preserve"> des </w:t>
+      </w:r>
+      <w:r>
+        <w:t>scientifiques, des start-ups et des amateurs des Mounty Python, groupe d’humoristes dont le créateur du langage était fan.</w:t>
+      </w:r>
+      <w:r>
+        <w:t xml:space="preserve"> L</w:t>
+      </w:r>
+      <w:r>
+        <w:t>angage de référence pour apprendre la robotique,</w:t>
+      </w:r>
+      <w:r>
+        <w:t xml:space="preserve"> il</w:t>
+      </w:r>
+      <w:r>
+        <w:t xml:space="preserve"> est très utilisé dans le secteur de l’IA et du Big Data. De plus, Python dispose de l’une des plus importantes communautés organisées autour d’un langage de programmation.</w:t>
+      </w:r>
+    </w:p>
+    <w:p>
+      <w:pPr>
+        <w:pStyle w:val="Sansinterligne"/>
+        <w:jc w:val="both"/>
+      </w:pPr>
+    </w:p>
+    <w:p>
+      <w:pPr>
+        <w:pStyle w:val="Sansinterligne"/>
+        <w:jc w:val="both"/>
+      </w:pPr>
+      <w:r>
+        <w:t xml:space="preserve">De par sa popularité et l’engagement open source de son créateur, Python est très utilisé dans de nombreux projets libres. En effet, il est le </w:t>
+      </w:r>
+      <w:r>
+        <w:t xml:space="preserve">4eme langage le plus populaire, </w:t>
+      </w:r>
+      <w:r>
+        <w:t>et cela se ressent aussi dans le salaire : la rémunération moyenne d’un développeur</w:t>
+      </w:r>
+      <w:r>
+        <w:t xml:space="preserve"> python junior, en croissance, se situe entre 35 000 et 40 000 euros par an (</w:t>
+      </w:r>
+      <w:r>
+        <w:t xml:space="preserve">soit prêt de </w:t>
+      </w:r>
+      <w:r>
+        <w:t>2 300 euros mensuels net).</w:t>
+      </w:r>
+      <w:r>
+        <w:t xml:space="preserve"> </w:t>
+      </w:r>
+      <w:r>
+        <w:t>Parmi les grands noms de l’</w:t>
+      </w:r>
+      <w:r>
+        <w:t>internet, Pinterest</w:t>
+      </w:r>
+      <w:r>
+        <w:t>, Instragram ou même le site du NY Times sont codés en Python.</w:t>
+      </w:r>
+    </w:p>
+    <w:p>
+      <w:pPr>
+        <w:pStyle w:val="Sansinterligne"/>
+        <w:jc w:val="both"/>
+      </w:pPr>
+    </w:p>
+    <w:p>
+      <w:pPr>
+        <w:pStyle w:val="Sansinterligne"/>
+        <w:jc w:val="both"/>
+      </w:pPr>
+      <w:r>
+        <w:t>Python est disponible en deux versions, la 2.x et la 3.x, la dernière venant corriger bon nombres de défauts de la première. Problème étant, Python 3 n’est pas rétro compatible ce qui veut dire que son interpréteur ne saura pas exécuter les fichiers écrits en Python 2.</w:t>
+      </w:r>
+    </w:p>
+    <w:p>
+      <w:pPr>
+        <w:pStyle w:val="Sansinterligne"/>
+        <w:jc w:val="both"/>
+      </w:pPr>
+    </w:p>
+    <w:p>
+      <w:pPr>
+        <w:pStyle w:val="Sansinterligne"/>
+        <w:jc w:val="both"/>
+      </w:pPr>
+      <w:r>
+        <w:t xml:space="preserve">Une variable </w:t>
+      </w:r>
+      <w:r>
+        <w:rPr>
+          <w:i/>
+          <w:highlight w:val="yellow"/>
+        </w:rPr>
+        <w:t>tableau</w:t>
+      </w:r>
+      <w:r>
+        <w:t xml:space="preserve"> correspond à une </w:t>
+      </w:r>
+      <w:r>
+        <w:rPr>
+          <w:i/>
+          <w:highlight w:val="yellow"/>
+        </w:rPr>
+        <w:t>liste</w:t>
+      </w:r>
+      <w:r>
+        <w:t xml:space="preserve"> en Python, et les </w:t>
+      </w:r>
+      <w:r>
+        <w:rPr>
+          <w:i/>
+          <w:highlight w:val="green"/>
+        </w:rPr>
+        <w:t>objets</w:t>
+      </w:r>
+      <w:r>
+        <w:rPr>
+          <w:highlight w:val="green"/>
+        </w:rPr>
+        <w:t xml:space="preserve"> </w:t>
+      </w:r>
+      <w:r>
+        <w:t xml:space="preserve">conventionnels (ou tables de hashage) correspondent eux aux </w:t>
+      </w:r>
+      <w:r>
+        <w:rPr>
+          <w:i/>
+          <w:highlight w:val="green"/>
+        </w:rPr>
+        <w:t>dictionnaires</w:t>
+      </w:r>
+      <w:r>
+        <w:t xml:space="preserve"> en Python. Enfin, les </w:t>
+      </w:r>
+      <w:r>
+        <w:rPr>
+          <w:i/>
+          <w:highlight w:val="cyan"/>
+        </w:rPr>
+        <w:t>tuple</w:t>
+      </w:r>
+      <w:r>
+        <w:t xml:space="preserve"> en Python correspondent de près ou de loin à ce qu’on appelle dans les autres langages les </w:t>
+      </w:r>
+      <w:r>
+        <w:rPr>
+          <w:i/>
+          <w:highlight w:val="cyan"/>
+        </w:rPr>
+        <w:t>constantes</w:t>
+      </w:r>
+      <w:r>
+        <w:t>.</w:t>
+      </w:r>
+    </w:p>
+    <w:p>
+      <w:pPr>
+        <w:pStyle w:val="Sansinterligne"/>
+        <w:jc w:val="both"/>
+      </w:pPr>
+    </w:p>
+    <w:p>
+      <w:pPr>
+        <w:pStyle w:val="Sansinterligne"/>
+        <w:jc w:val="both"/>
+      </w:pPr>
+    </w:p>
+    <w:p>
+      <w:pPr>
+        <w:pStyle w:val="Sansinterligne"/>
+        <w:numPr>
+          <w:ilvl w:val="0"/>
+          <w:numId w:val="3"/>
+        </w:numPr>
+        <w:jc w:val="both"/>
         <w:rPr>
           <w:b/>
-          <w:sz w:val="26"/>
+          <w:sz w:val="28"/>
           <w:szCs w:val="26"/>
           <w:u w:val="single"/>
         </w:rPr>
-        <w:t>, installation et vocabulaire.</w:t>
+      </w:pPr>
+      <w:r>
+        <w:rPr>
+          <w:b/>
+          <w:sz w:val="28"/>
+          <w:szCs w:val="26"/>
+          <w:u w:val="single"/>
+        </w:rPr>
+        <w:t>Fondations d’un programme Python :</w:t>
       </w:r>
     </w:p>
     <w:p>
       <w:pPr>
         <w:pStyle w:val="Sansinterligne"/>
         <w:jc w:val="both"/>
+        <w:rPr>
+          <w:b/>
+          <w:sz w:val="28"/>
+          <w:szCs w:val="26"/>
+          <w:u w:val="single"/>
+        </w:rPr>
       </w:pPr>
     </w:p>
     <w:p>
@@ -81,173 +290,8 @@
         <w:jc w:val="both"/>
       </w:pPr>
       <w:r>
-        <w:t xml:space="preserve">Python est un langage </w:t>
-      </w:r>
-      <w:r>
-        <w:t>apprécié</w:t>
-      </w:r>
-      <w:r>
-        <w:t xml:space="preserve"> des </w:t>
-      </w:r>
-      <w:r>
-        <w:t xml:space="preserve">scientifiques, des start-ups et des amateurs des </w:t>
-      </w:r>
-      <w:proofErr w:type="spellStart"/>
-      <w:r>
-        <w:t>Mounty</w:t>
-      </w:r>
-      <w:proofErr w:type="spellEnd"/>
-      <w:r>
-        <w:t xml:space="preserve"> Python, groupe d’humoristes dont le créateur du langage était fan.</w:t>
-      </w:r>
-    </w:p>
-    <w:p>
-      <w:pPr>
-        <w:pStyle w:val="Sansinterligne"/>
-        <w:jc w:val="both"/>
-      </w:pPr>
-    </w:p>
-    <w:p>
-      <w:pPr>
-        <w:pStyle w:val="Sansinterligne"/>
-        <w:jc w:val="both"/>
-      </w:pPr>
-      <w:r>
-        <w:t xml:space="preserve">Python est le langage de référence pour apprendre la robotique, et est très utilisé dans le secteur de l’IA et du </w:t>
-      </w:r>
-      <w:proofErr w:type="spellStart"/>
-      <w:r>
-        <w:t>Big</w:t>
-      </w:r>
-      <w:proofErr w:type="spellEnd"/>
-      <w:r>
-        <w:t xml:space="preserve"> Data également. </w:t>
-      </w:r>
-      <w:r>
-        <w:t>De plus, Python dispose d</w:t>
-      </w:r>
-      <w:r>
-        <w:t>e l</w:t>
-      </w:r>
-      <w:r>
-        <w:t xml:space="preserve">’une </w:t>
-      </w:r>
-      <w:r>
-        <w:t>des plus importantes communautés organisées autour d’un langage de programmation.</w:t>
-      </w:r>
-    </w:p>
-    <w:p>
-      <w:pPr>
-        <w:pStyle w:val="Sansinterligne"/>
-        <w:jc w:val="both"/>
-      </w:pPr>
-    </w:p>
-    <w:p>
-      <w:pPr>
-        <w:pStyle w:val="Sansinterligne"/>
-        <w:jc w:val="both"/>
-      </w:pPr>
-      <w:r>
-        <w:t xml:space="preserve">De par sa popularité et l’engagement open source de son créateur, Python est très utilisé dans de nombreux projets libres. En effet, il est le </w:t>
-      </w:r>
-      <w:r>
-        <w:t xml:space="preserve">4eme langage le plus populaire, </w:t>
-      </w:r>
-      <w:r>
-        <w:t>et cela se ressent aussi dans le salaire : la rémunération moyenne d’un développeur</w:t>
-      </w:r>
-      <w:r>
-        <w:t xml:space="preserve"> python junior, en croissance, se situe entre 35 000 et 40 000 euros par ans (2 300 euros mensuels net).</w:t>
-      </w:r>
-    </w:p>
-    <w:p>
-      <w:pPr>
-        <w:pStyle w:val="Sansinterligne"/>
-        <w:jc w:val="both"/>
-      </w:pPr>
-    </w:p>
-    <w:p>
-      <w:pPr>
-        <w:pStyle w:val="Sansinterligne"/>
-        <w:jc w:val="both"/>
-      </w:pPr>
-      <w:r>
-        <w:t>Parmi les grands noms de l’</w:t>
-      </w:r>
-      <w:r>
-        <w:t>internet, Pinterest</w:t>
-      </w:r>
-      <w:r>
-        <w:t xml:space="preserve">, </w:t>
-      </w:r>
-      <w:proofErr w:type="spellStart"/>
-      <w:r>
-        <w:t>Instragram</w:t>
-      </w:r>
-      <w:proofErr w:type="spellEnd"/>
-      <w:r>
-        <w:t xml:space="preserve"> ou même le site du NY Times sont codés en Python.</w:t>
-      </w:r>
-    </w:p>
-    <w:p>
-      <w:pPr>
-        <w:pStyle w:val="Sansinterligne"/>
-        <w:jc w:val="both"/>
-      </w:pPr>
-    </w:p>
-    <w:p>
-      <w:pPr>
-        <w:pStyle w:val="Sansinterligne"/>
-        <w:jc w:val="both"/>
-      </w:pPr>
-      <w:r>
-        <w:t>Python est disponible en deux versions, la 2.x et la 3.x, la dernière venant corriger bon nombres de défauts de la première. Problème étant, Python 3 n’est pas rétro compatible ce qui veut dire que son interpréteur ne saura pas exécuter les fichiers écrits en Python 2.</w:t>
-      </w:r>
-    </w:p>
-    <w:p>
-      <w:pPr>
-        <w:pStyle w:val="Sansinterligne"/>
-        <w:jc w:val="both"/>
-      </w:pPr>
-    </w:p>
-    <w:p>
-      <w:pPr>
-        <w:pStyle w:val="Sansinterligne"/>
-        <w:jc w:val="both"/>
-      </w:pPr>
-    </w:p>
-    <w:p>
-      <w:pPr>
-        <w:pStyle w:val="Sansinterligne"/>
-        <w:jc w:val="both"/>
-      </w:pPr>
-    </w:p>
-    <w:p>
-      <w:pPr>
-        <w:pStyle w:val="Sansinterligne"/>
-        <w:jc w:val="both"/>
-      </w:pPr>
-      <w:r>
-        <w:t>Vocabulaire</w:t>
-      </w:r>
-    </w:p>
-    <w:p>
-      <w:pPr>
-        <w:pStyle w:val="Sansinterligne"/>
-        <w:jc w:val="both"/>
-      </w:pPr>
-    </w:p>
-    <w:p>
-      <w:pPr>
-        <w:pStyle w:val="Sansinterligne"/>
-        <w:jc w:val="both"/>
-      </w:pPr>
-    </w:p>
-    <w:p>
-      <w:pPr>
-        <w:pStyle w:val="Sansinterligne"/>
-        <w:jc w:val="both"/>
-      </w:pPr>
+        <w:t>texte</w:t>
+      </w:r>
       <w:bookmarkStart w:id="0" w:name="_GoBack"/>
       <w:bookmarkEnd w:id="0"/>
     </w:p>

</xml_diff>

<commit_message>
Chap 2 endding - Add firstScript.py & update docx
</commit_message>
<xml_diff>
--- a/Démarrez votre projet avec Python.docx
+++ b/Démarrez votre projet avec Python.docx
@@ -176,7 +176,13 @@
         <w:t>tableau</w:t>
       </w:r>
       <w:r>
-        <w:t xml:space="preserve"> correspond à une </w:t>
+        <w:t xml:space="preserve"> correspond </w:t>
+      </w:r>
+      <w:r>
+        <w:t xml:space="preserve">en Python </w:t>
+      </w:r>
+      <w:r>
+        <w:t xml:space="preserve">à une </w:t>
       </w:r>
       <w:r>
         <w:rPr>
@@ -186,7 +192,7 @@
         <w:t>liste</w:t>
       </w:r>
       <w:r>
-        <w:t xml:space="preserve"> en Python, et les </w:t>
+        <w:t xml:space="preserve">, et les </w:t>
       </w:r>
       <w:r>
         <w:rPr>
@@ -196,13 +202,10 @@
         <w:t>objets</w:t>
       </w:r>
       <w:r>
-        <w:rPr>
-          <w:highlight w:val="green"/>
-        </w:rPr>
         <w:t xml:space="preserve"> </w:t>
       </w:r>
       <w:r>
-        <w:t xml:space="preserve">conventionnels (ou tables de hashage) correspondent eux aux </w:t>
+        <w:t xml:space="preserve">(ou tables de hashage) correspondent eux aux </w:t>
       </w:r>
       <w:r>
         <w:rPr>
@@ -219,21 +222,34 @@
           <w:i/>
           <w:highlight w:val="cyan"/>
         </w:rPr>
-        <w:t>tuple</w:t>
-      </w:r>
-      <w:r>
-        <w:t xml:space="preserve"> en Python correspondent de près ou de loin à ce qu’on appelle dans les autres langages les </w:t>
+        <w:t>tupl</w:t>
       </w:r>
       <w:r>
         <w:rPr>
           <w:i/>
           <w:highlight w:val="cyan"/>
         </w:rPr>
+        <w:t>es</w:t>
+      </w:r>
+      <w:r>
+        <w:t xml:space="preserve"> en Python correspondent de près ou de loin à ce qu’on appelle dans les autres langages les </w:t>
+      </w:r>
+      <w:r>
+        <w:rPr>
+          <w:i/>
+          <w:highlight w:val="cyan"/>
+        </w:rPr>
         <w:t>constantes</w:t>
       </w:r>
       <w:r>
         <w:t>.</w:t>
       </w:r>
+    </w:p>
+    <w:p>
+      <w:pPr>
+        <w:pStyle w:val="Sansinterligne"/>
+        <w:jc w:val="both"/>
+      </w:pPr>
     </w:p>
     <w:p>
       <w:pPr>
@@ -287,10 +303,112 @@
     <w:p>
       <w:pPr>
         <w:pStyle w:val="Sansinterligne"/>
-        <w:jc w:val="both"/>
-      </w:pPr>
-      <w:r>
-        <w:t>texte</w:t>
+        <w:numPr>
+          <w:ilvl w:val="0"/>
+          <w:numId w:val="4"/>
+        </w:numPr>
+        <w:jc w:val="both"/>
+      </w:pPr>
+      <w:r>
+        <w:t>Python n’aime pas le vide, une fonction vide doit au moins comprendre « pass »</w:t>
+      </w:r>
+    </w:p>
+    <w:p>
+      <w:pPr>
+        <w:pStyle w:val="Sansinterligne"/>
+        <w:numPr>
+          <w:ilvl w:val="0"/>
+          <w:numId w:val="4"/>
+        </w:numPr>
+        <w:jc w:val="both"/>
+      </w:pPr>
+      <w:r>
+        <w:t>Les espaces entre la déclaration de fonctions, de conditions ou de boucles peuvent provoquer des erreurs</w:t>
+      </w:r>
+    </w:p>
+    <w:p>
+      <w:pPr>
+        <w:pStyle w:val="Sansinterligne"/>
+        <w:numPr>
+          <w:ilvl w:val="0"/>
+          <w:numId w:val="4"/>
+        </w:numPr>
+        <w:jc w:val="both"/>
+      </w:pPr>
+      <w:r>
+        <w:t>Python, à cause de sa structure simplifiée, est sensible à l’indentation</w:t>
+      </w:r>
+    </w:p>
+    <w:p>
+      <w:pPr>
+        <w:pStyle w:val="Sansinterligne"/>
+        <w:jc w:val="both"/>
+      </w:pPr>
+    </w:p>
+    <w:p>
+      <w:pPr>
+        <w:pStyle w:val="Sansinterligne"/>
+        <w:jc w:val="both"/>
+      </w:pPr>
+    </w:p>
+    <w:p>
+      <w:pPr>
+        <w:pStyle w:val="Sansinterligne"/>
+        <w:jc w:val="both"/>
+      </w:pPr>
+    </w:p>
+    <w:p>
+      <w:pPr>
+        <w:pStyle w:val="Sansinterligne"/>
+        <w:numPr>
+          <w:ilvl w:val="0"/>
+          <w:numId w:val="3"/>
+        </w:numPr>
+        <w:jc w:val="both"/>
+        <w:rPr>
+          <w:b/>
+          <w:sz w:val="28"/>
+          <w:szCs w:val="26"/>
+          <w:u w:val="single"/>
+        </w:rPr>
+      </w:pPr>
+      <w:r>
+        <w:rPr>
+          <w:b/>
+          <w:sz w:val="28"/>
+          <w:u w:val="single"/>
+        </w:rPr>
+        <w:t>Manipulez des objets :</w:t>
+      </w:r>
+      <w:r>
+        <w:rPr>
+          <w:b/>
+          <w:sz w:val="28"/>
+          <w:szCs w:val="26"/>
+          <w:u w:val="single"/>
+        </w:rPr>
+        <w:t xml:space="preserve"> </w:t>
+      </w:r>
+    </w:p>
+    <w:p>
+      <w:pPr>
+        <w:pStyle w:val="Sansinterligne"/>
+        <w:jc w:val="both"/>
+        <w:rPr>
+          <w:szCs w:val="26"/>
+        </w:rPr>
+      </w:pPr>
+    </w:p>
+    <w:p>
+      <w:pPr>
+        <w:pStyle w:val="Sansinterligne"/>
+        <w:jc w:val="both"/>
+      </w:pPr>
+      <w:r>
+        <w:rPr>
+          <w:szCs w:val="26"/>
+        </w:rPr>
+        <w:t>Texte…</w:t>
       </w:r>
       <w:bookmarkStart w:id="0" w:name="_GoBack"/>
       <w:bookmarkEnd w:id="0"/>
@@ -308,6 +426,118 @@
 <file path=word/numbering.xml><?xml version="1.0" encoding="utf-8"?>
 <w:numbering xmlns:wpc="http://schemas.microsoft.com/office/word/2010/wordprocessingCanvas" xmlns:mc="http://schemas.openxmlformats.org/markup-compatibility/2006" xmlns:o="urn:schemas-microsoft-com:office:office" xmlns:r="http://schemas.openxmlformats.org/officeDocument/2006/relationships" xmlns:m="http://schemas.openxmlformats.org/officeDocument/2006/math" xmlns:v="urn:schemas-microsoft-com:vml" xmlns:wp14="http://schemas.microsoft.com/office/word/2010/wordprocessingDrawing" xmlns:wp="http://schemas.openxmlformats.org/drawingml/2006/wordprocessingDrawing" xmlns:w10="urn:schemas-microsoft-com:office:word" xmlns:w="http://schemas.openxmlformats.org/wordprocessingml/2006/main" xmlns:w14="http://schemas.microsoft.com/office/word/2010/wordml" xmlns:wpg="http://schemas.microsoft.com/office/word/2010/wordprocessingGroup" xmlns:wpi="http://schemas.microsoft.com/office/word/2010/wordprocessingInk" xmlns:wne="http://schemas.microsoft.com/office/word/2006/wordml" xmlns:wps="http://schemas.microsoft.com/office/word/2010/wordprocessingShape" mc:Ignorable="w14 wp14">
   <w:abstractNum w:abstractNumId="0">
+    <w:nsid w:val="168643F8"/>
+    <w:multiLevelType w:val="hybridMultilevel"/>
+    <w:tmpl w:val="87065038"/>
+    <w:lvl w:ilvl="0" w:tplc="991C51E8">
+      <w:numFmt w:val="bullet"/>
+      <w:lvlText w:val=""/>
+      <w:lvlJc w:val="left"/>
+      <w:pPr>
+        <w:ind w:left="360" w:hanging="360"/>
+      </w:pPr>
+      <w:rPr>
+        <w:rFonts w:ascii="Symbol" w:eastAsiaTheme="minorHAnsi" w:hAnsi="Symbol" w:cstheme="minorBidi" w:hint="default"/>
+      </w:rPr>
+    </w:lvl>
+    <w:lvl w:ilvl="1" w:tplc="040C0003" w:tentative="1">
+      <w:start w:val="1"/>
+      <w:numFmt w:val="bullet"/>
+      <w:lvlText w:val="o"/>
+      <w:lvlJc w:val="left"/>
+      <w:pPr>
+        <w:ind w:left="1080" w:hanging="360"/>
+      </w:pPr>
+      <w:rPr>
+        <w:rFonts w:ascii="Courier New" w:hAnsi="Courier New" w:cs="Courier New" w:hint="default"/>
+      </w:rPr>
+    </w:lvl>
+    <w:lvl w:ilvl="2" w:tplc="040C0005" w:tentative="1">
+      <w:start w:val="1"/>
+      <w:numFmt w:val="bullet"/>
+      <w:lvlText w:val=""/>
+      <w:lvlJc w:val="left"/>
+      <w:pPr>
+        <w:ind w:left="1800" w:hanging="360"/>
+      </w:pPr>
+      <w:rPr>
+        <w:rFonts w:ascii="Wingdings" w:hAnsi="Wingdings" w:hint="default"/>
+      </w:rPr>
+    </w:lvl>
+    <w:lvl w:ilvl="3" w:tplc="040C0001" w:tentative="1">
+      <w:start w:val="1"/>
+      <w:numFmt w:val="bullet"/>
+      <w:lvlText w:val=""/>
+      <w:lvlJc w:val="left"/>
+      <w:pPr>
+        <w:ind w:left="2520" w:hanging="360"/>
+      </w:pPr>
+      <w:rPr>
+        <w:rFonts w:ascii="Symbol" w:hAnsi="Symbol" w:hint="default"/>
+      </w:rPr>
+    </w:lvl>
+    <w:lvl w:ilvl="4" w:tplc="040C0003" w:tentative="1">
+      <w:start w:val="1"/>
+      <w:numFmt w:val="bullet"/>
+      <w:lvlText w:val="o"/>
+      <w:lvlJc w:val="left"/>
+      <w:pPr>
+        <w:ind w:left="3240" w:hanging="360"/>
+      </w:pPr>
+      <w:rPr>
+        <w:rFonts w:ascii="Courier New" w:hAnsi="Courier New" w:cs="Courier New" w:hint="default"/>
+      </w:rPr>
+    </w:lvl>
+    <w:lvl w:ilvl="5" w:tplc="040C0005" w:tentative="1">
+      <w:start w:val="1"/>
+      <w:numFmt w:val="bullet"/>
+      <w:lvlText w:val=""/>
+      <w:lvlJc w:val="left"/>
+      <w:pPr>
+        <w:ind w:left="3960" w:hanging="360"/>
+      </w:pPr>
+      <w:rPr>
+        <w:rFonts w:ascii="Wingdings" w:hAnsi="Wingdings" w:hint="default"/>
+      </w:rPr>
+    </w:lvl>
+    <w:lvl w:ilvl="6" w:tplc="040C0001" w:tentative="1">
+      <w:start w:val="1"/>
+      <w:numFmt w:val="bullet"/>
+      <w:lvlText w:val=""/>
+      <w:lvlJc w:val="left"/>
+      <w:pPr>
+        <w:ind w:left="4680" w:hanging="360"/>
+      </w:pPr>
+      <w:rPr>
+        <w:rFonts w:ascii="Symbol" w:hAnsi="Symbol" w:hint="default"/>
+      </w:rPr>
+    </w:lvl>
+    <w:lvl w:ilvl="7" w:tplc="040C0003" w:tentative="1">
+      <w:start w:val="1"/>
+      <w:numFmt w:val="bullet"/>
+      <w:lvlText w:val="o"/>
+      <w:lvlJc w:val="left"/>
+      <w:pPr>
+        <w:ind w:left="5400" w:hanging="360"/>
+      </w:pPr>
+      <w:rPr>
+        <w:rFonts w:ascii="Courier New" w:hAnsi="Courier New" w:cs="Courier New" w:hint="default"/>
+      </w:rPr>
+    </w:lvl>
+    <w:lvl w:ilvl="8" w:tplc="040C0005" w:tentative="1">
+      <w:start w:val="1"/>
+      <w:numFmt w:val="bullet"/>
+      <w:lvlText w:val=""/>
+      <w:lvlJc w:val="left"/>
+      <w:pPr>
+        <w:ind w:left="6120" w:hanging="360"/>
+      </w:pPr>
+      <w:rPr>
+        <w:rFonts w:ascii="Wingdings" w:hAnsi="Wingdings" w:hint="default"/>
+      </w:rPr>
+    </w:lvl>
+  </w:abstractNum>
+  <w:abstractNum w:abstractNumId="1">
     <w:nsid w:val="31751D93"/>
     <w:multiLevelType w:val="hybridMultilevel"/>
     <w:tmpl w:val="9AB6BA46"/>
@@ -420,7 +650,7 @@
       </w:rPr>
     </w:lvl>
   </w:abstractNum>
-  <w:abstractNum w:abstractNumId="1">
+  <w:abstractNum w:abstractNumId="2">
     <w:nsid w:val="51C958C3"/>
     <w:multiLevelType w:val="hybridMultilevel"/>
     <w:tmpl w:val="0972C3DE"/>
@@ -533,7 +763,7 @@
       </w:rPr>
     </w:lvl>
   </w:abstractNum>
-  <w:abstractNum w:abstractNumId="2">
+  <w:abstractNum w:abstractNumId="3">
     <w:nsid w:val="5C6B4C82"/>
     <w:multiLevelType w:val="hybridMultilevel"/>
     <w:tmpl w:val="995C0792"/>
@@ -623,13 +853,16 @@
     </w:lvl>
   </w:abstractNum>
   <w:num w:numId="1">
+    <w:abstractNumId w:val="2"/>
+  </w:num>
+  <w:num w:numId="2">
     <w:abstractNumId w:val="1"/>
   </w:num>
-  <w:num w:numId="2">
+  <w:num w:numId="3">
+    <w:abstractNumId w:val="3"/>
+  </w:num>
+  <w:num w:numId="4">
     <w:abstractNumId w:val="0"/>
-  </w:num>
-  <w:num w:numId="3">
-    <w:abstractNumId w:val="2"/>
   </w:num>
 </w:numbering>
 </file>

</xml_diff>

<commit_message>
Chap 2 ending + update docx
</commit_message>
<xml_diff>
--- a/Démarrez votre projet avec Python.docx
+++ b/Démarrez votre projet avec Python.docx
@@ -14,8 +14,23 @@
         <w:rPr>
           <w:i/>
         </w:rPr>
-        <w:t>Démarrez votre projet avec Python</w:t>
-      </w:r>
+        <w:t>D</w:t>
+      </w:r>
+      <w:r>
+        <w:rPr>
+          <w:i/>
+        </w:rPr>
+        <w:t>émarrez votre projet avec Python</w:t>
+      </w:r>
+    </w:p>
+    <w:p>
+      <w:pPr>
+        <w:pStyle w:val="Sansinterligne"/>
+        <w:jc w:val="right"/>
+        <w:rPr>
+          <w:i/>
+        </w:rPr>
+      </w:pPr>
     </w:p>
     <w:p>
       <w:pPr>
@@ -58,8 +73,32 @@
           <w:szCs w:val="26"/>
           <w:u w:val="single"/>
         </w:rPr>
-        <w:t>, installation et vocabulaire :</w:t>
-      </w:r>
+        <w:t>, installation et vocabulaire </w:t>
+      </w:r>
+      <w:r>
+        <w:rPr>
+          <w:b/>
+          <w:sz w:val="28"/>
+          <w:szCs w:val="26"/>
+          <w:u w:val="single"/>
+        </w:rPr>
+        <w:t>et f</w:t>
+      </w:r>
+      <w:r>
+        <w:rPr>
+          <w:b/>
+          <w:sz w:val="28"/>
+          <w:szCs w:val="26"/>
+          <w:u w:val="single"/>
+        </w:rPr>
+        <w:t>ondations d’un programme Python :</w:t>
+      </w:r>
+    </w:p>
+    <w:p>
+      <w:pPr>
+        <w:pStyle w:val="Sansinterligne"/>
+        <w:jc w:val="both"/>
+      </w:pPr>
     </w:p>
     <w:p>
       <w:pPr>
@@ -244,6 +283,63 @@
       <w:r>
         <w:t>.</w:t>
       </w:r>
+    </w:p>
+    <w:p>
+      <w:pPr>
+        <w:pStyle w:val="Sansinterligne"/>
+        <w:jc w:val="both"/>
+        <w:rPr>
+          <w:b/>
+          <w:sz w:val="28"/>
+          <w:szCs w:val="26"/>
+          <w:u w:val="single"/>
+        </w:rPr>
+      </w:pPr>
+    </w:p>
+    <w:p>
+      <w:pPr>
+        <w:pStyle w:val="Sansinterligne"/>
+        <w:numPr>
+          <w:ilvl w:val="0"/>
+          <w:numId w:val="4"/>
+        </w:numPr>
+        <w:jc w:val="both"/>
+      </w:pPr>
+      <w:r>
+        <w:t>Python n’aime pas le vide, une fonction vide doit au moins comprendre « pass »</w:t>
+      </w:r>
+    </w:p>
+    <w:p>
+      <w:pPr>
+        <w:pStyle w:val="Sansinterligne"/>
+        <w:numPr>
+          <w:ilvl w:val="0"/>
+          <w:numId w:val="4"/>
+        </w:numPr>
+        <w:jc w:val="both"/>
+      </w:pPr>
+      <w:r>
+        <w:t>Les espaces entre la déclaration de fonctions, de conditions ou de boucles peuvent provoquer des erreurs</w:t>
+      </w:r>
+    </w:p>
+    <w:p>
+      <w:pPr>
+        <w:pStyle w:val="Sansinterligne"/>
+        <w:numPr>
+          <w:ilvl w:val="0"/>
+          <w:numId w:val="4"/>
+        </w:numPr>
+        <w:jc w:val="both"/>
+      </w:pPr>
+      <w:r>
+        <w:t>Python, à cause de sa structure simplifiée, est sensible à l’indentation</w:t>
+      </w:r>
+    </w:p>
+    <w:p>
+      <w:pPr>
+        <w:pStyle w:val="Sansinterligne"/>
+        <w:jc w:val="both"/>
+      </w:pPr>
     </w:p>
     <w:p>
       <w:pPr>
@@ -282,136 +378,50 @@
         <w:rPr>
           <w:b/>
           <w:sz w:val="28"/>
-          <w:szCs w:val="26"/>
           <w:u w:val="single"/>
         </w:rPr>
-        <w:t>Fondations d’un programme Python :</w:t>
-      </w:r>
-    </w:p>
-    <w:p>
-      <w:pPr>
-        <w:pStyle w:val="Sansinterligne"/>
-        <w:jc w:val="both"/>
+        <w:t>Bonus</w:t>
+      </w:r>
+      <w:bookmarkStart w:id="0" w:name="_GoBack"/>
+      <w:bookmarkEnd w:id="0"/>
+      <w:r>
+        <w:rPr>
+          <w:b/>
+          <w:sz w:val="28"/>
+          <w:u w:val="single"/>
+        </w:rPr>
+        <w:t> :</w:t>
+      </w:r>
+      <w:r>
         <w:rPr>
           <w:b/>
           <w:sz w:val="28"/>
           <w:szCs w:val="26"/>
           <w:u w:val="single"/>
         </w:rPr>
-      </w:pPr>
-    </w:p>
-    <w:p>
-      <w:pPr>
-        <w:pStyle w:val="Sansinterligne"/>
-        <w:numPr>
-          <w:ilvl w:val="0"/>
-          <w:numId w:val="4"/>
-        </w:numPr>
-        <w:jc w:val="both"/>
-      </w:pPr>
-      <w:r>
-        <w:t>Python n’aime pas le vide, une fonction vide doit au moins comprendre « pass »</w:t>
-      </w:r>
-    </w:p>
-    <w:p>
-      <w:pPr>
-        <w:pStyle w:val="Sansinterligne"/>
-        <w:numPr>
-          <w:ilvl w:val="0"/>
-          <w:numId w:val="4"/>
-        </w:numPr>
-        <w:jc w:val="both"/>
-      </w:pPr>
-      <w:r>
-        <w:t>Les espaces entre la déclaration de fonctions, de conditions ou de boucles peuvent provoquer des erreurs</w:t>
-      </w:r>
-    </w:p>
-    <w:p>
-      <w:pPr>
-        <w:pStyle w:val="Sansinterligne"/>
-        <w:numPr>
-          <w:ilvl w:val="0"/>
-          <w:numId w:val="4"/>
-        </w:numPr>
-        <w:jc w:val="both"/>
-      </w:pPr>
-      <w:r>
-        <w:t>Python, à cause de sa structure simplifiée, est sensible à l’indentation</w:t>
-      </w:r>
-    </w:p>
-    <w:p>
-      <w:pPr>
-        <w:pStyle w:val="Sansinterligne"/>
-        <w:jc w:val="both"/>
-      </w:pPr>
-    </w:p>
-    <w:p>
-      <w:pPr>
-        <w:pStyle w:val="Sansinterligne"/>
-        <w:jc w:val="both"/>
-      </w:pPr>
-    </w:p>
-    <w:p>
-      <w:pPr>
-        <w:pStyle w:val="Sansinterligne"/>
-        <w:jc w:val="both"/>
-      </w:pPr>
-    </w:p>
-    <w:p>
-      <w:pPr>
-        <w:pStyle w:val="Sansinterligne"/>
-        <w:numPr>
-          <w:ilvl w:val="0"/>
-          <w:numId w:val="3"/>
-        </w:numPr>
-        <w:jc w:val="both"/>
-        <w:rPr>
-          <w:b/>
-          <w:sz w:val="28"/>
+        <w:t xml:space="preserve"> </w:t>
+      </w:r>
+    </w:p>
+    <w:p>
+      <w:pPr>
+        <w:pStyle w:val="Sansinterligne"/>
+        <w:jc w:val="both"/>
+        <w:rPr>
           <w:szCs w:val="26"/>
-          <w:u w:val="single"/>
-        </w:rPr>
-      </w:pPr>
-      <w:r>
-        <w:rPr>
-          <w:b/>
-          <w:sz w:val="28"/>
-          <w:u w:val="single"/>
-        </w:rPr>
-        <w:t>Manipulez des objets :</w:t>
-      </w:r>
-      <w:r>
-        <w:rPr>
-          <w:b/>
-          <w:sz w:val="28"/>
+        </w:rPr>
+      </w:pPr>
+    </w:p>
+    <w:p>
+      <w:pPr>
+        <w:pStyle w:val="Sansinterligne"/>
+        <w:jc w:val="both"/>
+      </w:pPr>
+      <w:r>
+        <w:rPr>
           <w:szCs w:val="26"/>
-          <w:u w:val="single"/>
-        </w:rPr>
-        <w:t xml:space="preserve"> </w:t>
-      </w:r>
-    </w:p>
-    <w:p>
-      <w:pPr>
-        <w:pStyle w:val="Sansinterligne"/>
-        <w:jc w:val="both"/>
-        <w:rPr>
-          <w:szCs w:val="26"/>
-        </w:rPr>
-      </w:pPr>
-    </w:p>
-    <w:p>
-      <w:pPr>
-        <w:pStyle w:val="Sansinterligne"/>
-        <w:jc w:val="both"/>
-      </w:pPr>
-      <w:r>
-        <w:rPr>
-          <w:szCs w:val="26"/>
         </w:rPr>
         <w:t>Texte…</w:t>
       </w:r>
-      <w:bookmarkStart w:id="0" w:name="_GoBack"/>
-      <w:bookmarkEnd w:id="0"/>
     </w:p>
     <w:sectPr>
       <w:pgSz w:w="11906" w:h="16838"/>

</xml_diff>